<commit_message>
update anleitungen section projekte
</commit_message>
<xml_diff>
--- a/Anleitung Aktivitätsbericht.docx
+++ b/Anleitung Aktivitätsbericht.docx
@@ -179,66 +179,6 @@
         <w:rPr>
           <w:b/>
           <w:bCs/>
-          <w:color w:val="4472C4" w:themeColor="accent1"/>
-        </w:rPr>
-      </w:pPr>
-      <w:r>
-        <w:rPr>
-          <w:color w:val="4472C4" w:themeColor="accent1"/>
-        </w:rPr>
-        <w:t xml:space="preserve">Projekt: Spalte Titel </w:t>
-      </w:r>
-    </w:p>
-    <w:p>
-      <w:pPr>
-        <w:pStyle w:val="Listenabsatz"/>
-        <w:numPr>
-          <w:ilvl w:val="1"/>
-          <w:numId w:val="1"/>
-        </w:numPr>
-        <w:rPr>
-          <w:b/>
-          <w:bCs/>
-          <w:color w:val="4472C4" w:themeColor="accent1"/>
-        </w:rPr>
-      </w:pPr>
-      <w:r>
-        <w:rPr>
-          <w:color w:val="4472C4" w:themeColor="accent1"/>
-        </w:rPr>
-        <w:t xml:space="preserve">Projektleitung: Spalte Personen / Spalte Teilnehmerrollen / Spalte Externe Personen </w:t>
-      </w:r>
-    </w:p>
-    <w:p>
-      <w:pPr>
-        <w:pStyle w:val="Listenabsatz"/>
-        <w:numPr>
-          <w:ilvl w:val="1"/>
-          <w:numId w:val="1"/>
-        </w:numPr>
-        <w:rPr>
-          <w:b/>
-          <w:bCs/>
-          <w:color w:val="4472C4" w:themeColor="accent1"/>
-        </w:rPr>
-      </w:pPr>
-      <w:r>
-        <w:rPr>
-          <w:color w:val="4472C4" w:themeColor="accent1"/>
-        </w:rPr>
-        <w:t>Laufzeit: Spalte Tatsächliches Startdatum / Tatsächliches Schlussdatum</w:t>
-      </w:r>
-    </w:p>
-    <w:p>
-      <w:pPr>
-        <w:pStyle w:val="Listenabsatz"/>
-        <w:numPr>
-          <w:ilvl w:val="1"/>
-          <w:numId w:val="1"/>
-        </w:numPr>
-        <w:rPr>
-          <w:b/>
-          <w:bCs/>
           <w:color w:val="FF0000"/>
         </w:rPr>
       </w:pPr>
@@ -248,29 +188,15 @@
           <w:bCs/>
           <w:color w:val="FF0000"/>
         </w:rPr>
-        <w:t>Fördergeber*in: TODO: Schauen ob man das noch runterladen kann als Info</w:t>
-      </w:r>
-    </w:p>
-    <w:p>
-      <w:pPr>
-        <w:pStyle w:val="Listenabsatz"/>
-        <w:numPr>
-          <w:ilvl w:val="1"/>
-          <w:numId w:val="1"/>
-        </w:numPr>
+        <w:t>Muss man händisch machen!</w:t>
+      </w:r>
+      <w:r>
         <w:rPr>
           <w:b/>
           <w:bCs/>
           <w:color w:val="FF0000"/>
         </w:rPr>
-      </w:pPr>
-      <w:r>
-        <w:rPr>
-          <w:b/>
-          <w:bCs/>
-          <w:color w:val="FF0000"/>
-        </w:rPr>
-        <w:t>Fördervolumen: Wie haben wir das in der Vergangenheit gemacht?</w:t>
+        <w:t xml:space="preserve"> (weil keine Info zu Fördergeber*in und -volumen in Pure)</w:t>
       </w:r>
     </w:p>
     <w:p>
@@ -658,91 +584,91 @@
           <w:bCs/>
           <w:color w:val="4472C4" w:themeColor="accent1"/>
         </w:rPr>
+        <w:t>Begutachtung von Publikationen oder Herausgebertätigkeit (Altdaten)</w:t>
+      </w:r>
+    </w:p>
+    <w:p>
+      <w:pPr>
+        <w:pStyle w:val="Listenabsatz"/>
+        <w:numPr>
+          <w:ilvl w:val="1"/>
+          <w:numId w:val="1"/>
+        </w:numPr>
+        <w:rPr>
+          <w:b/>
+          <w:bCs/>
+          <w:color w:val="4472C4" w:themeColor="accent1"/>
+        </w:rPr>
+      </w:pPr>
+      <w:r>
+        <w:rPr>
+          <w:b/>
+          <w:bCs/>
+          <w:color w:val="4472C4" w:themeColor="accent1"/>
+        </w:rPr>
+        <w:t>Gutachter/in für Förderinstitution</w:t>
+      </w:r>
+    </w:p>
+    <w:p>
+      <w:pPr>
+        <w:pStyle w:val="Listenabsatz"/>
+        <w:numPr>
+          <w:ilvl w:val="1"/>
+          <w:numId w:val="1"/>
+        </w:numPr>
+        <w:rPr>
+          <w:color w:val="4472C4" w:themeColor="accent1"/>
+        </w:rPr>
+      </w:pPr>
+      <w:r>
+        <w:rPr>
+          <w:color w:val="4472C4" w:themeColor="accent1"/>
+        </w:rPr>
+        <w:t>Herausgebertätigkeit</w:t>
+      </w:r>
+    </w:p>
+    <w:p>
+      <w:pPr>
+        <w:pStyle w:val="Listenabsatz"/>
+        <w:numPr>
+          <w:ilvl w:val="1"/>
+          <w:numId w:val="1"/>
+        </w:numPr>
+        <w:rPr>
+          <w:b/>
+          <w:bCs/>
+          <w:color w:val="4472C4" w:themeColor="accent1"/>
+        </w:rPr>
+      </w:pPr>
+      <w:r>
+        <w:rPr>
+          <w:b/>
+          <w:bCs/>
+          <w:color w:val="4472C4" w:themeColor="accent1"/>
+        </w:rPr>
+        <w:t>Organisation von Konferenz, Workshop, ...</w:t>
+      </w:r>
+    </w:p>
+    <w:p>
+      <w:pPr>
+        <w:pStyle w:val="Listenabsatz"/>
+        <w:numPr>
+          <w:ilvl w:val="1"/>
+          <w:numId w:val="1"/>
+        </w:numPr>
+        <w:rPr>
+          <w:b/>
+          <w:bCs/>
+          <w:color w:val="4472C4" w:themeColor="accent1"/>
+        </w:rPr>
+      </w:pPr>
+      <w:r>
+        <w:rPr>
+          <w:b/>
+          <w:bCs/>
+          <w:color w:val="4472C4" w:themeColor="accent1"/>
+        </w:rPr>
         <w:lastRenderedPageBreak/>
-        <w:t>Begutachtung von Publikationen oder Herausgebertätigkeit (Altdaten)</w:t>
-      </w:r>
-    </w:p>
-    <w:p>
-      <w:pPr>
-        <w:pStyle w:val="Listenabsatz"/>
-        <w:numPr>
-          <w:ilvl w:val="1"/>
-          <w:numId w:val="1"/>
-        </w:numPr>
-        <w:rPr>
-          <w:b/>
-          <w:bCs/>
-          <w:color w:val="4472C4" w:themeColor="accent1"/>
-        </w:rPr>
-      </w:pPr>
-      <w:r>
-        <w:rPr>
-          <w:b/>
-          <w:bCs/>
-          <w:color w:val="4472C4" w:themeColor="accent1"/>
-        </w:rPr>
-        <w:t>Gutachter/in für Förderinstitution</w:t>
-      </w:r>
-    </w:p>
-    <w:p>
-      <w:pPr>
-        <w:pStyle w:val="Listenabsatz"/>
-        <w:numPr>
-          <w:ilvl w:val="1"/>
-          <w:numId w:val="1"/>
-        </w:numPr>
-        <w:rPr>
-          <w:color w:val="4472C4" w:themeColor="accent1"/>
-        </w:rPr>
-      </w:pPr>
-      <w:r>
-        <w:rPr>
-          <w:color w:val="4472C4" w:themeColor="accent1"/>
-        </w:rPr>
-        <w:t>Herausgebertätigkeit</w:t>
-      </w:r>
-    </w:p>
-    <w:p>
-      <w:pPr>
-        <w:pStyle w:val="Listenabsatz"/>
-        <w:numPr>
-          <w:ilvl w:val="1"/>
-          <w:numId w:val="1"/>
-        </w:numPr>
-        <w:rPr>
-          <w:b/>
-          <w:bCs/>
-          <w:color w:val="4472C4" w:themeColor="accent1"/>
-        </w:rPr>
-      </w:pPr>
-      <w:r>
-        <w:rPr>
-          <w:b/>
-          <w:bCs/>
-          <w:color w:val="4472C4" w:themeColor="accent1"/>
-        </w:rPr>
-        <w:t>Organisation von Konferenz, Workshop, ...</w:t>
-      </w:r>
-    </w:p>
-    <w:p>
-      <w:pPr>
-        <w:pStyle w:val="Listenabsatz"/>
-        <w:numPr>
-          <w:ilvl w:val="1"/>
-          <w:numId w:val="1"/>
-        </w:numPr>
-        <w:rPr>
-          <w:b/>
-          <w:bCs/>
-          <w:color w:val="4472C4" w:themeColor="accent1"/>
-        </w:rPr>
-      </w:pPr>
-      <w:r>
-        <w:rPr>
-          <w:b/>
-          <w:bCs/>
-          <w:color w:val="4472C4" w:themeColor="accent1"/>
-        </w:rPr>
         <w:t>Programm-Komitee</w:t>
       </w:r>
     </w:p>
@@ -999,10 +925,7 @@
     </w:p>
     <w:p>
       <w:r>
-        <w:t xml:space="preserve">Medienformat: </w:t>
-      </w:r>
-      <w:r>
-        <w:t>Hybrid, Print, Web oder NN</w:t>
+        <w:t>Medienformat: Hybrid, Print, Web oder NN</w:t>
       </w:r>
     </w:p>
     <w:p/>
@@ -1024,13 +947,7 @@
         <w:ind w:firstLine="708"/>
       </w:pPr>
       <w:r>
-        <w:t xml:space="preserve">Personen, Titel, Name, Produzent/Autor, </w:t>
-      </w:r>
-      <w:r>
-        <w:t>medienhaus/Outlet</w:t>
-      </w:r>
-      <w:r>
-        <w:t>, Datum der Veröffentlichung</w:t>
+        <w:t>Personen, Titel, Name, Produzent/Autor, medienhaus/Outlet, Datum der Veröffentlichung</w:t>
       </w:r>
     </w:p>
     <w:p>
@@ -1043,23 +960,14 @@
         <w:ind w:firstLine="708"/>
       </w:pPr>
       <w:r>
-        <w:t>Wenn „Personen“ als Rolle „</w:t>
-      </w:r>
-      <w:r>
-        <w:t>Zitierte Person</w:t>
-      </w:r>
-      <w:r>
-        <w:t>“:</w:t>
+        <w:t>Wenn „Personen“ als Rolle „Zitierte Person“:</w:t>
       </w:r>
       <w:r>
         <w:br/>
       </w:r>
       <w:r>
         <w:tab/>
-        <w:t xml:space="preserve">Personen „zitiert in“ Produzent/Autor, Titel, Name, Medienhaus/Outlet, </w:t>
-      </w:r>
-      <w:r>
-        <w:t>Datum der Veröffentlichung</w:t>
+        <w:t>Personen „zitiert in“ Produzent/Autor, Titel, Name, Medienhaus/Outlet, Datum der Veröffentlichung</w:t>
       </w:r>
     </w:p>
     <w:p>
@@ -1265,7 +1173,6 @@
         <w:rPr>
           <w:color w:val="4472C4" w:themeColor="accent1"/>
         </w:rPr>
-        <w:lastRenderedPageBreak/>
         <w:t>Organisation von Konferenz, Workshop, ...</w:t>
       </w:r>
     </w:p>
@@ -1330,31 +1237,8 @@
           <w:lang w:eastAsia="en-US"/>
           <w14:ligatures w14:val="standardContextual"/>
         </w:rPr>
-        <w:t>„</w:t>
-      </w:r>
-      <w:r>
-        <w:rPr>
-          <w:rFonts w:asciiTheme="minorHAnsi" w:eastAsiaTheme="minorHAnsi" w:hAnsiTheme="minorHAnsi" w:cs="Mangal"/>
-          <w:color w:val="4472C4" w:themeColor="accent1"/>
-          <w:kern w:val="2"/>
-          <w:sz w:val="24"/>
-          <w:szCs w:val="21"/>
-          <w:lang w:eastAsia="en-US"/>
-          <w14:ligatures w14:val="standardContextual"/>
-        </w:rPr>
-        <w:t>Funktion / Mitgliedschaft</w:t>
-      </w:r>
-      <w:r>
-        <w:rPr>
-          <w:rFonts w:asciiTheme="minorHAnsi" w:eastAsiaTheme="minorHAnsi" w:hAnsiTheme="minorHAnsi" w:cs="Mangal"/>
-          <w:color w:val="4472C4" w:themeColor="accent1"/>
-          <w:kern w:val="2"/>
-          <w:sz w:val="24"/>
-          <w:szCs w:val="21"/>
-          <w:lang w:eastAsia="en-US"/>
-          <w14:ligatures w14:val="standardContextual"/>
-        </w:rPr>
-        <w:t>“</w:t>
+        <w:lastRenderedPageBreak/>
+        <w:t>„Funktion / Mitgliedschaft“</w:t>
       </w:r>
     </w:p>
     <w:p>

</xml_diff>

<commit_message>
add more thorough dataframe for aktivitaeten
</commit_message>
<xml_diff>
--- a/Anleitung Aktivitätsbericht.docx
+++ b/Anleitung Aktivitätsbericht.docx
@@ -904,7 +904,15 @@
       </w:r>
     </w:p>
     <w:p>
-      <w:r>
+      <w:pPr>
+        <w:rPr>
+          <w:color w:val="4472C4" w:themeColor="accent1"/>
+        </w:rPr>
+      </w:pPr>
+      <w:r>
+        <w:rPr>
+          <w:color w:val="4472C4" w:themeColor="accent1"/>
+        </w:rPr>
         <w:t>Presse.csv</w:t>
       </w:r>
     </w:p>
@@ -924,48 +932,97 @@
       </w:r>
     </w:p>
     <w:p>
-      <w:r>
+      <w:pPr>
+        <w:rPr>
+          <w:color w:val="4472C4" w:themeColor="accent1"/>
+        </w:rPr>
+      </w:pPr>
+      <w:r>
+        <w:rPr>
+          <w:color w:val="4472C4" w:themeColor="accent1"/>
+        </w:rPr>
         <w:t>Medienformat: Hybrid, Print, Web oder NN</w:t>
       </w:r>
     </w:p>
-    <w:p/>
-    <w:p>
-      <w:r>
+    <w:p>
+      <w:pPr>
+        <w:rPr>
+          <w:color w:val="4472C4" w:themeColor="accent1"/>
+        </w:rPr>
+      </w:pPr>
+    </w:p>
+    <w:p>
+      <w:pPr>
+        <w:rPr>
+          <w:color w:val="4472C4" w:themeColor="accent1"/>
+        </w:rPr>
+      </w:pPr>
+      <w:r>
+        <w:rPr>
+          <w:color w:val="4472C4" w:themeColor="accent1"/>
+        </w:rPr>
         <w:t xml:space="preserve">Form: </w:t>
       </w:r>
     </w:p>
     <w:p>
       <w:pPr>
         <w:ind w:firstLine="708"/>
-      </w:pPr>
-      <w:r>
+        <w:rPr>
+          <w:color w:val="4472C4" w:themeColor="accent1"/>
+        </w:rPr>
+      </w:pPr>
+      <w:r>
+        <w:rPr>
+          <w:color w:val="4472C4" w:themeColor="accent1"/>
+        </w:rPr>
         <w:t>Wenn „Personen“ als Rolle „Autor*in“:</w:t>
       </w:r>
     </w:p>
     <w:p>
       <w:pPr>
         <w:ind w:firstLine="708"/>
-      </w:pPr>
-      <w:r>
+        <w:rPr>
+          <w:color w:val="4472C4" w:themeColor="accent1"/>
+        </w:rPr>
+      </w:pPr>
+      <w:r>
+        <w:rPr>
+          <w:color w:val="4472C4" w:themeColor="accent1"/>
+        </w:rPr>
         <w:t>Personen, Titel, Name, Produzent/Autor, medienhaus/Outlet, Datum der Veröffentlichung</w:t>
       </w:r>
     </w:p>
     <w:p>
       <w:pPr>
         <w:ind w:firstLine="708"/>
+        <w:rPr>
+          <w:color w:val="4472C4" w:themeColor="accent1"/>
+        </w:rPr>
       </w:pPr>
     </w:p>
     <w:p>
       <w:pPr>
         <w:ind w:firstLine="708"/>
-      </w:pPr>
-      <w:r>
+        <w:rPr>
+          <w:color w:val="4472C4" w:themeColor="accent1"/>
+        </w:rPr>
+      </w:pPr>
+      <w:r>
+        <w:rPr>
+          <w:color w:val="4472C4" w:themeColor="accent1"/>
+        </w:rPr>
         <w:t>Wenn „Personen“ als Rolle „Zitierte Person“:</w:t>
       </w:r>
       <w:r>
+        <w:rPr>
+          <w:color w:val="4472C4" w:themeColor="accent1"/>
+        </w:rPr>
         <w:br/>
       </w:r>
       <w:r>
+        <w:rPr>
+          <w:color w:val="4472C4" w:themeColor="accent1"/>
+        </w:rPr>
         <w:tab/>
         <w:t>Personen „zitiert in“ Produzent/Autor, Titel, Name, Medienhaus/Outlet, Datum der Veröffentlichung</w:t>
       </w:r>
@@ -994,16 +1051,33 @@
       </w:r>
     </w:p>
     <w:p>
-      <w:r>
+      <w:pPr>
+        <w:rPr>
+          <w:color w:val="4472C4" w:themeColor="accent1"/>
+        </w:rPr>
+      </w:pPr>
+      <w:r>
+        <w:rPr>
+          <w:color w:val="4472C4" w:themeColor="accent1"/>
+        </w:rPr>
         <w:t>Medienformat: Audio</w:t>
       </w:r>
       <w:r>
+        <w:rPr>
+          <w:color w:val="4472C4" w:themeColor="accent1"/>
+        </w:rPr>
         <w:t xml:space="preserve"> oder Video</w:t>
       </w:r>
       <w:r>
+        <w:rPr>
+          <w:color w:val="4472C4" w:themeColor="accent1"/>
+        </w:rPr>
         <w:br/>
       </w:r>
       <w:r>
+        <w:rPr>
+          <w:color w:val="4472C4" w:themeColor="accent1"/>
+        </w:rPr>
         <w:br/>
         <w:t>Form: Analog zu 6.1</w:t>
       </w:r>

</xml_diff>

<commit_message>
add instructions for new section in the report in the doc file
</commit_message>
<xml_diff>
--- a/Anleitung Aktivitätsbericht.docx
+++ b/Anleitung Aktivitätsbericht.docx
@@ -749,6 +749,7 @@
         </w:numPr>
         <w:rPr>
           <w:color w:val="4472C4" w:themeColor="accent1"/>
+          <w:highlight w:val="yellow"/>
         </w:rPr>
       </w:pPr>
       <w:r>
@@ -759,9 +760,21 @@
       </w:r>
       <w:r>
         <w:rPr>
+          <w:color w:val="4472C4" w:themeColor="accent1"/>
+        </w:rPr>
+        <w:t>Title</w:t>
+      </w:r>
+      <w:r>
+        <w:rPr>
+          <w:color w:val="4472C4" w:themeColor="accent1"/>
+        </w:rPr>
+        <w:t>.</w:t>
+      </w:r>
+      <w:r>
+        <w:rPr>
           <w:color w:val="FF0000"/>
         </w:rPr>
-        <w:t xml:space="preserve">Ort. </w:t>
+        <w:t xml:space="preserve"> </w:t>
       </w:r>
       <w:r>
         <w:rPr>
@@ -769,6 +782,27 @@
         </w:rPr>
         <w:t>Datum</w:t>
       </w:r>
+      <w:r>
+        <w:rPr>
+          <w:color w:val="4472C4" w:themeColor="accent1"/>
+        </w:rPr>
+        <w:t xml:space="preserve"> </w:t>
+      </w:r>
+      <w:r>
+        <w:rPr>
+          <w:color w:val="4472C4" w:themeColor="accent1"/>
+        </w:rPr>
+        <w:br/>
+      </w:r>
+      <w:r>
+        <w:rPr>
+          <w:b/>
+          <w:bCs/>
+          <w:color w:val="4472C4" w:themeColor="accent1"/>
+          <w:highlight w:val="yellow"/>
+        </w:rPr>
+        <w:t>ACHTUNG Titel und Title sind zwei verschiedene Spalten!!!</w:t>
+      </w:r>
     </w:p>
     <w:p>
       <w:pPr>
@@ -778,28 +812,14 @@
           <w:numId w:val="1"/>
         </w:numPr>
         <w:rPr>
-          <w:color w:val="FF0000"/>
-        </w:rPr>
-      </w:pPr>
-      <w:r>
-        <w:rPr>
-          <w:color w:val="FF0000"/>
-        </w:rPr>
-        <w:t xml:space="preserve">Problem: Hier ist leider in der Spalte „Rolle“ nicht klar zugeteilt, wer wirklich was gemacht hat. Anna muss hier nochmal an die </w:t>
-      </w:r>
-      <w:proofErr w:type="spellStart"/>
-      <w:r>
-        <w:rPr>
-          <w:color w:val="FF0000"/>
-        </w:rPr>
-        <w:t>Pureverwaltung</w:t>
-      </w:r>
-      <w:proofErr w:type="spellEnd"/>
-      <w:r>
-        <w:rPr>
-          <w:color w:val="FF0000"/>
-        </w:rPr>
-        <w:t xml:space="preserve"> schreiben!</w:t>
+          <w:color w:val="4472C4" w:themeColor="accent1"/>
+        </w:rPr>
+      </w:pPr>
+      <w:r>
+        <w:rPr>
+          <w:color w:val="4472C4" w:themeColor="accent1"/>
+        </w:rPr>
+        <w:t>Personen gerankt als: Vortragende*r vorne, Mitwirkende hinten (nur bei Vorträgen)</w:t>
       </w:r>
     </w:p>
     <w:p>
@@ -810,32 +830,14 @@
           <w:numId w:val="1"/>
         </w:numPr>
         <w:rPr>
-          <w:color w:val="FF0000"/>
-        </w:rPr>
-      </w:pPr>
-      <w:r>
-        <w:rPr>
-          <w:color w:val="FF0000"/>
-        </w:rPr>
-        <w:t>Noch größeres Problem: Ort wird hier nicht angegeben. Checken ob das möglich wäre.</w:t>
-      </w:r>
-    </w:p>
-    <w:p>
-      <w:pPr>
-        <w:pStyle w:val="Listenabsatz"/>
-        <w:numPr>
-          <w:ilvl w:val="0"/>
-          <w:numId w:val="1"/>
-        </w:numPr>
-        <w:rPr>
-          <w:color w:val="FF0000"/>
-        </w:rPr>
-      </w:pPr>
-      <w:r>
-        <w:rPr>
-          <w:color w:val="FF0000"/>
-        </w:rPr>
-        <w:t>Damit einhergehend: Auch was ICAE Research Seminar ist und was nicht kann daher nicht erkannt werden</w:t>
+          <w:color w:val="4472C4" w:themeColor="accent1"/>
+        </w:rPr>
+      </w:pPr>
+      <w:r>
+        <w:rPr>
+          <w:color w:val="4472C4" w:themeColor="accent1"/>
+        </w:rPr>
+        <w:t>Rausfiltern: alles wo unter „Title“ Research Seminar steht (leider nicht ganz einheitlich)</w:t>
       </w:r>
     </w:p>
     <w:p>
@@ -871,13 +873,13 @@
         <w:rPr>
           <w:color w:val="4472C4" w:themeColor="accent1"/>
         </w:rPr>
-        <w:t>Grundsätzlich analog zu oben aber derweil problembehaftet</w:t>
-      </w:r>
-      <w:r>
-        <w:rPr>
-          <w:color w:val="4472C4" w:themeColor="accent1"/>
-        </w:rPr>
-        <w:t xml:space="preserve"> (siehe oben)</w:t>
+        <w:t>Grundsätzlich analog zu oben</w:t>
+      </w:r>
+      <w:r>
+        <w:rPr>
+          <w:color w:val="4472C4" w:themeColor="accent1"/>
+        </w:rPr>
+        <w:t>: alles was als Research Seminar rausgefiltert wurde</w:t>
       </w:r>
     </w:p>
     <w:p>
@@ -1139,6 +1141,72 @@
         </w:rPr>
         <w:t xml:space="preserve"> gebündelt:</w:t>
       </w:r>
+    </w:p>
+    <w:p>
+      <w:pPr>
+        <w:rPr>
+          <w:color w:val="4472C4" w:themeColor="accent1"/>
+        </w:rPr>
+      </w:pPr>
+      <w:r>
+        <w:rPr>
+          <w:color w:val="4472C4" w:themeColor="accent1"/>
+        </w:rPr>
+        <w:t>„Herausgeber*</w:t>
+      </w:r>
+      <w:proofErr w:type="spellStart"/>
+      <w:r>
+        <w:rPr>
+          <w:color w:val="4472C4" w:themeColor="accent1"/>
+        </w:rPr>
+        <w:t>innentätigkeit</w:t>
+      </w:r>
+      <w:proofErr w:type="spellEnd"/>
+      <w:r>
+        <w:rPr>
+          <w:color w:val="4472C4" w:themeColor="accent1"/>
+        </w:rPr>
+        <w:t>“:</w:t>
+      </w:r>
+    </w:p>
+    <w:p>
+      <w:pPr>
+        <w:pStyle w:val="Listenabsatz"/>
+        <w:numPr>
+          <w:ilvl w:val="1"/>
+          <w:numId w:val="1"/>
+        </w:numPr>
+        <w:rPr>
+          <w:color w:val="4472C4" w:themeColor="accent1"/>
+        </w:rPr>
+      </w:pPr>
+      <w:r>
+        <w:rPr>
+          <w:color w:val="4472C4" w:themeColor="accent1"/>
+        </w:rPr>
+        <w:t>Begutachtung von Publikationen oder Herausgebertätigkeit (Altdaten)</w:t>
+      </w:r>
+    </w:p>
+    <w:p>
+      <w:pPr>
+        <w:ind w:left="372" w:firstLine="708"/>
+        <w:rPr>
+          <w:color w:val="4472C4" w:themeColor="accent1"/>
+        </w:rPr>
+      </w:pPr>
+      <w:r>
+        <w:rPr>
+          <w:color w:val="4472C4" w:themeColor="accent1"/>
+        </w:rPr>
+        <w:t>Sofern „Rolle“ irgendwas mit Herausgeber*in ist</w:t>
+      </w:r>
+    </w:p>
+    <w:p>
+      <w:pPr>
+        <w:rPr>
+          <w:color w:val="4472C4" w:themeColor="accent1"/>
+        </w:rPr>
+      </w:pPr>
       <w:r>
         <w:rPr>
           <w:color w:val="4472C4" w:themeColor="accent1"/>
@@ -1205,6 +1273,24 @@
       <w:pPr>
         <w:pStyle w:val="Listenabsatz"/>
         <w:numPr>
+          <w:ilvl w:val="2"/>
+          <w:numId w:val="1"/>
+        </w:numPr>
+        <w:rPr>
+          <w:color w:val="4472C4" w:themeColor="accent1"/>
+        </w:rPr>
+      </w:pPr>
+      <w:r>
+        <w:rPr>
+          <w:color w:val="4472C4" w:themeColor="accent1"/>
+        </w:rPr>
+        <w:t>Ohne Rolle == „Herausgeber*in“</w:t>
+      </w:r>
+    </w:p>
+    <w:p>
+      <w:pPr>
+        <w:pStyle w:val="Listenabsatz"/>
+        <w:numPr>
           <w:ilvl w:val="1"/>
           <w:numId w:val="1"/>
         </w:numPr>
@@ -1260,6 +1346,7 @@
         <w:rPr>
           <w:color w:val="4472C4" w:themeColor="accent1"/>
         </w:rPr>
+        <w:lastRenderedPageBreak/>
         <w:t>„Programm-Komitee“</w:t>
       </w:r>
     </w:p>
@@ -1311,7 +1398,6 @@
           <w:lang w:eastAsia="en-US"/>
           <w14:ligatures w14:val="standardContextual"/>
         </w:rPr>
-        <w:lastRenderedPageBreak/>
         <w:t>„Funktion / Mitgliedschaft“</w:t>
       </w:r>
     </w:p>
@@ -1353,23 +1439,19 @@
     </w:p>
     <w:p>
       <w:pPr>
-        <w:rPr>
-          <w:color w:val="4472C4" w:themeColor="accent1"/>
-        </w:rPr>
-      </w:pPr>
-    </w:p>
-    <w:p>
-      <w:pPr>
-        <w:rPr>
-          <w:color w:val="FF0000"/>
-        </w:rPr>
-      </w:pPr>
-      <w:r>
-        <w:rPr>
-          <w:color w:val="FF0000"/>
-        </w:rPr>
-        <w:t>Herausfinden, was es mit dem Punkt Herausgebertätigkeit auf sich hat!</w:t>
-      </w:r>
+        <w:pStyle w:val="Listenabsatz"/>
+        <w:ind w:left="1440"/>
+        <w:rPr>
+          <w:color w:val="4472C4" w:themeColor="accent1"/>
+        </w:rPr>
+      </w:pPr>
+    </w:p>
+    <w:p>
+      <w:pPr>
+        <w:rPr>
+          <w:color w:val="4472C4" w:themeColor="accent1"/>
+        </w:rPr>
+      </w:pPr>
     </w:p>
     <w:p>
       <w:pPr>

</xml_diff>